<commit_message>
Created licensy and aget contract
</commit_message>
<xml_diff>
--- a/src/main/resources/docs/start/Agency_contract/Agency_contract_Business_start.docx
+++ b/src/main/resources/docs/start/Agency_contract/Agency_contract_Business_start.docx
@@ -1,6 +1,6 @@
 
 <file path=word/document.xml><?xml version="1.0" encoding="utf-8"?>
-<w:document xmlns:wpc="http://schemas.microsoft.com/office/word/2010/wordprocessingCanvas" xmlns:cx="http://schemas.microsoft.com/office/drawing/2014/chartex" xmlns:cx1="http://schemas.microsoft.com/office/drawing/2015/9/8/chartex" xmlns:cx2="http://schemas.microsoft.com/office/drawing/2015/10/21/chartex" xmlns:cx3="http://schemas.microsoft.com/office/drawing/2016/5/9/chartex" xmlns:cx4="http://schemas.microsoft.com/office/drawing/2016/5/10/chartex" xmlns:cx5="http://schemas.microsoft.com/office/drawing/2016/5/11/chartex" xmlns:cx6="http://schemas.microsoft.com/office/drawing/2016/5/12/chartex" xmlns:cx7="http://schemas.microsoft.com/office/drawing/2016/5/13/chartex" xmlns:cx8="http://schemas.microsoft.com/office/drawing/2016/5/14/chartex" xmlns:mc="http://schemas.openxmlformats.org/markup-compatibility/2006" xmlns:aink="http://schemas.microsoft.com/office/drawing/2016/ink" xmlns:am3d="http://schemas.microsoft.com/office/drawing/2017/model3d" xmlns:o="urn:schemas-microsoft-com:office:office" xmlns:r="http://schemas.openxmlformats.org/officeDocument/2006/relationships" xmlns:m="http://schemas.openxmlformats.org/officeDocument/2006/math" xmlns:v="urn:schemas-microsoft-com:vml" xmlns:wp14="http://schemas.microsoft.com/office/word/2010/wordprocessingDrawing" xmlns:wp="http://schemas.openxmlformats.org/drawingml/2006/wordprocessingDrawing" xmlns:w10="urn:schemas-microsoft-com:office:word" xmlns:w="http://schemas.openxmlformats.org/wordprocessingml/2006/main" xmlns:w14="http://schemas.microsoft.com/office/word/2010/wordml" xmlns:w15="http://schemas.microsoft.com/office/word/2012/wordml" xmlns:w16cex="http://schemas.microsoft.com/office/word/2018/wordml/cex" xmlns:w16cid="http://schemas.microsoft.com/office/word/2016/wordml/cid" xmlns:w16="http://schemas.microsoft.com/office/word/2018/wordml" xmlns:w16sdtdh="http://schemas.microsoft.com/office/word/2020/wordml/sdtdatahash" xmlns:w16se="http://schemas.microsoft.com/office/word/2015/wordml/symex" xmlns:wpg="http://schemas.microsoft.com/office/word/2010/wordprocessingGroup" xmlns:wpi="http://schemas.microsoft.com/office/word/2010/wordprocessingInk" xmlns:wne="http://schemas.microsoft.com/office/word/2006/wordml" xmlns:wps="http://schemas.microsoft.com/office/word/2010/wordprocessingShape" mc:Ignorable="w14 w15 w16se w16cid w16 w16cex w16sdtdh wp14">
+<w:document xmlns:wpc="http://schemas.microsoft.com/office/word/2010/wordprocessingCanvas" xmlns:cx="http://schemas.microsoft.com/office/drawing/2014/chartex" xmlns:cx1="http://schemas.microsoft.com/office/drawing/2015/9/8/chartex" xmlns:cx2="http://schemas.microsoft.com/office/drawing/2015/10/21/chartex" xmlns:cx3="http://schemas.microsoft.com/office/drawing/2016/5/9/chartex" xmlns:cx4="http://schemas.microsoft.com/office/drawing/2016/5/10/chartex" xmlns:cx5="http://schemas.microsoft.com/office/drawing/2016/5/11/chartex" xmlns:cx6="http://schemas.microsoft.com/office/drawing/2016/5/12/chartex" xmlns:cx7="http://schemas.microsoft.com/office/drawing/2016/5/13/chartex" xmlns:cx8="http://schemas.microsoft.com/office/drawing/2016/5/14/chartex" xmlns:mc="http://schemas.openxmlformats.org/markup-compatibility/2006" xmlns:aink="http://schemas.microsoft.com/office/drawing/2016/ink" xmlns:am3d="http://schemas.microsoft.com/office/drawing/2017/model3d" xmlns:o="urn:schemas-microsoft-com:office:office" xmlns:r="http://schemas.openxmlformats.org/officeDocument/2006/relationships" xmlns:m="http://schemas.openxmlformats.org/officeDocument/2006/math" xmlns:v="urn:schemas-microsoft-com:vml" xmlns:wp14="http://schemas.microsoft.com/office/word/2010/wordprocessingDrawing" xmlns:wp="http://schemas.openxmlformats.org/drawingml/2006/wordprocessingDrawing" xmlns:w10="urn:schemas-microsoft-com:office:word" xmlns:w="http://schemas.openxmlformats.org/wordprocessingml/2006/main" xmlns:w14="http://schemas.microsoft.com/office/word/2010/wordml" xmlns:w15="http://schemas.microsoft.com/office/word/2012/wordml" xmlns:w16cid="http://schemas.microsoft.com/office/word/2016/wordml/cid" xmlns:w16se="http://schemas.microsoft.com/office/word/2015/wordml/symex" xmlns:wpg="http://schemas.microsoft.com/office/word/2010/wordprocessingGroup" xmlns:wpi="http://schemas.microsoft.com/office/word/2010/wordprocessingInk" xmlns:wne="http://schemas.microsoft.com/office/word/2006/wordml" xmlns:wps="http://schemas.microsoft.com/office/word/2010/wordprocessingShape" mc:Ignorable="w14 w15 w16se w16cid wp14">
   <w:body>
     <w:p>
       <w:pPr>
@@ -26,8 +26,13 @@
           <w:sz w:val="24"/>
           <w:szCs w:val="24"/>
         </w:rPr>
-        <w:t xml:space="preserve"> № ____</w:t>
-      </w:r>
+        <w:t xml:space="preserve"> № </w:t>
+      </w:r>
+      <w:proofErr w:type="spellStart"/>
+      <w:r>
+        <w:t>number</w:t>
+      </w:r>
+      <w:proofErr w:type="spellEnd"/>
     </w:p>
     <w:p>
       <w:pPr>
@@ -50,7 +55,25 @@
           <w:sz w:val="24"/>
           <w:szCs w:val="24"/>
         </w:rPr>
-        <w:t>Общество с ограниченной ответственностью «Гет Транспорт Бизнес»</w:t>
+        <w:t>Общество с ограниченной ответственностью «</w:t>
+      </w:r>
+      <w:proofErr w:type="spellStart"/>
+      <w:r>
+        <w:rPr>
+          <w:b/>
+          <w:sz w:val="24"/>
+          <w:szCs w:val="24"/>
+        </w:rPr>
+        <w:t>Гет</w:t>
+      </w:r>
+      <w:proofErr w:type="spellEnd"/>
+      <w:r>
+        <w:rPr>
+          <w:b/>
+          <w:sz w:val="24"/>
+          <w:szCs w:val="24"/>
+        </w:rPr>
+        <w:t xml:space="preserve"> Транспорт Бизнес»</w:t>
       </w:r>
       <w:r>
         <w:rPr>
@@ -95,29 +118,103 @@
         </w:rPr>
         <w:t xml:space="preserve">»), и </w:t>
       </w:r>
+      <w:proofErr w:type="spellStart"/>
       <w:r>
         <w:rPr>
           <w:b/>
-          <w:sz w:val="24"/>
-          <w:szCs w:val="24"/>
-        </w:rPr>
-        <w:t>Общество с ограниченной</w:t>
-      </w:r>
+          <w:sz w:val="20"/>
+          <w:szCs w:val="20"/>
+        </w:rPr>
+        <w:t>carrier_name</w:t>
+      </w:r>
+      <w:proofErr w:type="spellEnd"/>
       <w:r>
         <w:rPr>
           <w:b/>
           <w:sz w:val="24"/>
           <w:szCs w:val="24"/>
         </w:rPr>
+        <w:t xml:space="preserve">, </w:t>
+      </w:r>
+      <w:r>
+        <w:rPr>
+          <w:sz w:val="24"/>
+          <w:szCs w:val="24"/>
+        </w:rPr>
+        <w:t xml:space="preserve">в лице </w:t>
+      </w:r>
+      <w:r>
+        <w:rPr>
+          <w:sz w:val="24"/>
+          <w:szCs w:val="24"/>
+        </w:rPr>
+        <w:t>Генерального директора</w:t>
+      </w:r>
+      <w:r>
+        <w:rPr>
+          <w:sz w:val="24"/>
+          <w:szCs w:val="24"/>
+        </w:rPr>
         <w:t xml:space="preserve"> </w:t>
       </w:r>
+      <w:proofErr w:type="spellStart"/>
       <w:r>
         <w:rPr>
           <w:b/>
-          <w:sz w:val="24"/>
-          <w:szCs w:val="24"/>
-        </w:rPr>
-        <w:t xml:space="preserve">ответственностью </w:t>
+          <w:sz w:val="20"/>
+          <w:szCs w:val="20"/>
+        </w:rPr>
+        <w:t>carrier_signatory</w:t>
+      </w:r>
+      <w:proofErr w:type="spellEnd"/>
+      <w:r>
+        <w:rPr>
+          <w:sz w:val="24"/>
+          <w:szCs w:val="24"/>
+        </w:rPr>
+        <w:t>, действующ</w:t>
+      </w:r>
+      <w:r>
+        <w:rPr>
+          <w:sz w:val="24"/>
+          <w:szCs w:val="24"/>
+        </w:rPr>
+        <w:t>его</w:t>
+      </w:r>
+      <w:r>
+        <w:rPr>
+          <w:sz w:val="24"/>
+          <w:szCs w:val="24"/>
+        </w:rPr>
+        <w:t xml:space="preserve"> на основании </w:t>
+      </w:r>
+      <w:r>
+        <w:rPr>
+          <w:sz w:val="24"/>
+          <w:szCs w:val="24"/>
+        </w:rPr>
+        <w:t>Устава,</w:t>
+      </w:r>
+      <w:r>
+        <w:rPr>
+          <w:sz w:val="24"/>
+          <w:szCs w:val="24"/>
+        </w:rPr>
+        <w:t xml:space="preserve"> </w:t>
+      </w:r>
+      <w:r>
+        <w:rPr>
+          <w:sz w:val="24"/>
+          <w:szCs w:val="24"/>
+        </w:rPr>
+        <w:t>именуемое</w:t>
+      </w:r>
+      <w:r>
+        <w:rPr>
+          <w:sz w:val="24"/>
+          <w:szCs w:val="24"/>
+        </w:rPr>
+        <w:t xml:space="preserve"> в дальнейшем «</w:t>
       </w:r>
       <w:r>
         <w:rPr>
@@ -125,15 +222,47 @@
           <w:sz w:val="24"/>
           <w:szCs w:val="24"/>
         </w:rPr>
-        <w:t>«</w:t>
-      </w:r>
+        <w:t>Перевозчик</w:t>
+      </w:r>
+      <w:r>
+        <w:rPr>
+          <w:sz w:val="24"/>
+          <w:szCs w:val="24"/>
+        </w:rPr>
+        <w:t xml:space="preserve">», совместно именуемые «Стороны», а по отдельности «Сторона», заключили настоящий Договор от </w:t>
+      </w:r>
+      <w:proofErr w:type="spellStart"/>
       <w:r>
         <w:rPr>
           <w:b/>
-          <w:sz w:val="24"/>
-          <w:szCs w:val="24"/>
-        </w:rPr>
-        <w:t>____________________________</w:t>
+          <w:bCs/>
+          <w:sz w:val="20"/>
+          <w:szCs w:val="20"/>
+          <w:lang w:val="en-US"/>
+        </w:rPr>
+        <w:t>tdata</w:t>
+      </w:r>
+      <w:proofErr w:type="spellEnd"/>
+      <w:r>
+        <w:rPr>
+          <w:sz w:val="24"/>
+          <w:szCs w:val="24"/>
+        </w:rPr>
+        <w:t xml:space="preserve"> </w:t>
+      </w:r>
+      <w:r>
+        <w:rPr>
+          <w:sz w:val="24"/>
+          <w:szCs w:val="24"/>
+        </w:rPr>
+        <w:t xml:space="preserve">г. </w:t>
+      </w:r>
+      <w:r>
+        <w:rPr>
+          <w:sz w:val="24"/>
+          <w:szCs w:val="24"/>
+        </w:rPr>
+        <w:t>(далее – «</w:t>
       </w:r>
       <w:r>
         <w:rPr>
@@ -141,156 +270,257 @@
           <w:sz w:val="24"/>
           <w:szCs w:val="24"/>
         </w:rPr>
-        <w:t xml:space="preserve">», </w:t>
-      </w:r>
-      <w:r>
-        <w:rPr>
-          <w:sz w:val="24"/>
-          <w:szCs w:val="24"/>
-        </w:rPr>
-        <w:t xml:space="preserve">в лице </w:t>
-      </w:r>
-      <w:r>
-        <w:rPr>
-          <w:sz w:val="24"/>
-          <w:szCs w:val="24"/>
-        </w:rPr>
-        <w:t>Генерального директора</w:t>
-      </w:r>
-      <w:r>
-        <w:rPr>
-          <w:sz w:val="24"/>
-          <w:szCs w:val="24"/>
-        </w:rPr>
-        <w:t>, действующ</w:t>
-      </w:r>
-      <w:r>
-        <w:rPr>
-          <w:sz w:val="24"/>
-          <w:szCs w:val="24"/>
-        </w:rPr>
-        <w:t>его</w:t>
-      </w:r>
-      <w:r>
-        <w:rPr>
-          <w:sz w:val="24"/>
-          <w:szCs w:val="24"/>
-        </w:rPr>
-        <w:t xml:space="preserve"> на основании </w:t>
-      </w:r>
-      <w:r>
-        <w:rPr>
-          <w:sz w:val="24"/>
-          <w:szCs w:val="24"/>
-        </w:rPr>
-        <w:t>Устава,</w:t>
-      </w:r>
-      <w:r>
-        <w:rPr>
+        <w:t>Договор</w:t>
+      </w:r>
+      <w:r>
+        <w:rPr>
+          <w:sz w:val="24"/>
+          <w:szCs w:val="24"/>
+        </w:rPr>
+        <w:t>») о нижеследующем:</w:t>
+      </w:r>
+    </w:p>
+    <w:p>
+      <w:pPr>
+        <w:pStyle w:val="1"/>
+        <w:numPr>
+          <w:ilvl w:val="0"/>
+          <w:numId w:val="1"/>
+        </w:numPr>
+        <w:rPr>
+          <w:sz w:val="24"/>
+          <w:szCs w:val="24"/>
+        </w:rPr>
+      </w:pPr>
+      <w:r>
+        <w:rPr>
+          <w:sz w:val="24"/>
+          <w:szCs w:val="24"/>
+        </w:rPr>
+        <w:t>ОБЩИЕ ПОЛОЖЕНИЯ</w:t>
+      </w:r>
+    </w:p>
+    <w:p>
+      <w:pPr>
+        <w:pStyle w:val="2"/>
+        <w:numPr>
+          <w:ilvl w:val="1"/>
+          <w:numId w:val="1"/>
+        </w:numPr>
+        <w:jc w:val="both"/>
+        <w:rPr>
+          <w:sz w:val="24"/>
+          <w:szCs w:val="24"/>
+        </w:rPr>
+      </w:pPr>
+      <w:r>
+        <w:rPr>
+          <w:sz w:val="24"/>
+          <w:szCs w:val="24"/>
+        </w:rPr>
+        <w:t>Соглашаясь на оказание услуг Агентом, Перевозчик принимает все условия настоящего Договора в полном объеме, без каких-либо оговорок и исключений. В случае несогласия Перевозчика с каким-либо из положений настоящего Договора, Перевозчик не вправе использовать Сервис.</w:t>
+      </w:r>
+    </w:p>
+    <w:p>
+      <w:pPr>
+        <w:pStyle w:val="2"/>
+        <w:numPr>
+          <w:ilvl w:val="1"/>
+          <w:numId w:val="1"/>
+        </w:numPr>
+        <w:jc w:val="both"/>
+        <w:rPr>
+          <w:sz w:val="24"/>
+          <w:szCs w:val="24"/>
+        </w:rPr>
+      </w:pPr>
+      <w:r>
+        <w:rPr>
+          <w:sz w:val="24"/>
+          <w:szCs w:val="24"/>
+        </w:rPr>
+        <w:t>Любые временные рамки, указанные в настоящем Договоре, определяются по часовому поясу UTC+0, если в тексте прямо не указано иное. Начало и окончание календарных дат, указанных в настоящем Договоре, в том числе при определении течения срока, определяются по началу и концу соответствующих суток в часовом поясе UTC+0.</w:t>
+      </w:r>
+    </w:p>
+    <w:p>
+      <w:pPr>
+        <w:pStyle w:val="2"/>
+        <w:numPr>
+          <w:ilvl w:val="1"/>
+          <w:numId w:val="1"/>
+        </w:numPr>
+        <w:jc w:val="both"/>
+        <w:rPr>
+          <w:sz w:val="24"/>
+          <w:szCs w:val="24"/>
+        </w:rPr>
+      </w:pPr>
+      <w:r>
+        <w:rPr>
+          <w:sz w:val="24"/>
+          <w:szCs w:val="24"/>
+        </w:rPr>
+        <w:t>В настоящем Договоре нижеприведенные термины используются в следующих значениях:</w:t>
+      </w:r>
+    </w:p>
+    <w:p>
+      <w:pPr>
+        <w:ind w:left="720"/>
+        <w:rPr>
+          <w:sz w:val="24"/>
+          <w:szCs w:val="24"/>
+        </w:rPr>
+      </w:pPr>
+      <w:r>
+        <w:rPr>
+          <w:b/>
+          <w:sz w:val="24"/>
+          <w:szCs w:val="24"/>
+        </w:rPr>
+        <w:t xml:space="preserve">«Платежный период» </w:t>
+      </w:r>
+      <w:r>
+        <w:rPr>
+          <w:sz w:val="24"/>
+          <w:szCs w:val="24"/>
+        </w:rPr>
+        <w:t>- срок, в течение которого Агент перечисляет Перевозчику общую стоимость Грузовых перевозок, выполненных Перевозчиком в течение выбранного Расчетного периода.</w:t>
+      </w:r>
+    </w:p>
+    <w:p>
+      <w:pPr>
+        <w:ind w:left="720"/>
+        <w:jc w:val="both"/>
+        <w:rPr>
+          <w:sz w:val="24"/>
+          <w:szCs w:val="24"/>
+        </w:rPr>
+      </w:pPr>
+      <w:r>
+        <w:rPr>
+          <w:b/>
+          <w:sz w:val="24"/>
+          <w:szCs w:val="24"/>
+        </w:rPr>
+        <w:t>«Пользователь»</w:t>
+      </w:r>
+      <w:r>
+        <w:rPr>
+          <w:sz w:val="24"/>
+          <w:szCs w:val="24"/>
+        </w:rPr>
+        <w:t xml:space="preserve"> – грузоотправитель или иное лицо, заключившее Договор перевозки с Перевозчиком с использованием Сервиса; </w:t>
+      </w:r>
+    </w:p>
+    <w:p>
+      <w:pPr>
+        <w:ind w:left="720"/>
+        <w:jc w:val="both"/>
+        <w:rPr>
+          <w:sz w:val="24"/>
+          <w:szCs w:val="24"/>
+        </w:rPr>
+      </w:pPr>
+      <w:r>
+        <w:rPr>
+          <w:b/>
+          <w:sz w:val="24"/>
+          <w:szCs w:val="24"/>
+        </w:rPr>
+        <w:t>«Расчетный период»</w:t>
+      </w:r>
+      <w:r>
+        <w:rPr>
+          <w:sz w:val="24"/>
+          <w:szCs w:val="24"/>
+        </w:rPr>
+        <w:t xml:space="preserve"> – период, за который формируется сумма к перечислению на основании общей стоимости фактически выполненных Перевозчиком Грузовых перевозок.</w:t>
+      </w:r>
+    </w:p>
+    <w:p>
+      <w:pPr>
+        <w:ind w:left="720"/>
+        <w:jc w:val="both"/>
+        <w:rPr>
+          <w:sz w:val="24"/>
+          <w:szCs w:val="24"/>
+        </w:rPr>
+      </w:pPr>
+      <w:r>
+        <w:rPr>
+          <w:b/>
+          <w:sz w:val="24"/>
+          <w:szCs w:val="24"/>
+        </w:rPr>
+        <w:t xml:space="preserve">«Ситуация </w:t>
+      </w:r>
+      <w:proofErr w:type="spellStart"/>
+      <w:r>
+        <w:rPr>
+          <w:b/>
+          <w:sz w:val="24"/>
+          <w:szCs w:val="24"/>
+        </w:rPr>
+        <w:t>No</w:t>
+      </w:r>
+      <w:proofErr w:type="spellEnd"/>
+      <w:r>
+        <w:rPr>
+          <w:b/>
           <w:sz w:val="24"/>
           <w:szCs w:val="24"/>
         </w:rPr>
         <w:t xml:space="preserve"> </w:t>
       </w:r>
-      <w:r>
-        <w:rPr>
-          <w:sz w:val="24"/>
-          <w:szCs w:val="24"/>
-        </w:rPr>
-        <w:t>именуемое</w:t>
-      </w:r>
-      <w:r>
-        <w:rPr>
-          <w:sz w:val="24"/>
-          <w:szCs w:val="24"/>
-        </w:rPr>
-        <w:t xml:space="preserve"> в дальнейшем «</w:t>
-      </w:r>
+      <w:proofErr w:type="spellStart"/>
       <w:r>
         <w:rPr>
           <w:b/>
           <w:sz w:val="24"/>
           <w:szCs w:val="24"/>
         </w:rPr>
-        <w:t>Перевозчик</w:t>
-      </w:r>
-      <w:r>
-        <w:rPr>
-          <w:sz w:val="24"/>
-          <w:szCs w:val="24"/>
-        </w:rPr>
-        <w:t xml:space="preserve">», совместно именуемые «Стороны», а по отдельности «Сторона», заключили настоящий Договор от </w:t>
-      </w:r>
-      <w:r>
-        <w:rPr>
-          <w:sz w:val="24"/>
-          <w:szCs w:val="24"/>
-        </w:rPr>
-        <w:t>«___»</w:t>
-      </w:r>
-      <w:r>
-        <w:rPr>
-          <w:sz w:val="24"/>
-          <w:szCs w:val="24"/>
-        </w:rPr>
-        <w:t xml:space="preserve"> </w:t>
-      </w:r>
-      <w:r>
-        <w:rPr>
-          <w:sz w:val="24"/>
-          <w:szCs w:val="24"/>
-        </w:rPr>
-        <w:t xml:space="preserve">________ </w:t>
-      </w:r>
-      <w:r>
-        <w:rPr>
-          <w:sz w:val="24"/>
-          <w:szCs w:val="24"/>
-        </w:rPr>
-        <w:t>202</w:t>
-      </w:r>
-      <w:r>
-        <w:rPr>
-          <w:sz w:val="24"/>
-          <w:szCs w:val="24"/>
-        </w:rPr>
-        <w:t>_</w:t>
-      </w:r>
-      <w:r>
-        <w:rPr>
-          <w:sz w:val="24"/>
-          <w:szCs w:val="24"/>
-        </w:rPr>
-        <w:t xml:space="preserve"> </w:t>
-      </w:r>
-      <w:r>
-        <w:rPr>
-          <w:sz w:val="24"/>
-          <w:szCs w:val="24"/>
-        </w:rPr>
-        <w:t xml:space="preserve">г. </w:t>
-      </w:r>
-      <w:r>
-        <w:rPr>
-          <w:sz w:val="24"/>
-          <w:szCs w:val="24"/>
-        </w:rPr>
-        <w:t>(далее – «</w:t>
-      </w:r>
+        <w:t>Show</w:t>
+      </w:r>
+      <w:proofErr w:type="spellEnd"/>
       <w:r>
         <w:rPr>
           <w:b/>
           <w:sz w:val="24"/>
           <w:szCs w:val="24"/>
         </w:rPr>
-        <w:t>Договор</w:t>
-      </w:r>
-      <w:r>
-        <w:rPr>
-          <w:sz w:val="24"/>
-          <w:szCs w:val="24"/>
-        </w:rPr>
-        <w:t>») о нижеследующем:</w:t>
+        <w:t xml:space="preserve">» </w:t>
+      </w:r>
+      <w:r>
+        <w:rPr>
+          <w:sz w:val="24"/>
+          <w:szCs w:val="24"/>
+        </w:rPr>
+        <w:t>– ситуация, при которой Пользователь и Перевозчик заключили Договор перевозки, но Пользователь не появился и/или груз не был доставлен в согласованном месте начала Грузовой перевозки в течение 60 минут после согласованного времени начала Грузовой перевозки;</w:t>
+      </w:r>
+    </w:p>
+    <w:p>
+      <w:pPr>
+        <w:ind w:left="720"/>
+        <w:jc w:val="both"/>
+        <w:rPr>
+          <w:sz w:val="24"/>
+          <w:szCs w:val="24"/>
+        </w:rPr>
+      </w:pPr>
+      <w:r>
+        <w:rPr>
+          <w:b/>
+          <w:sz w:val="24"/>
+          <w:szCs w:val="24"/>
+        </w:rPr>
+        <w:t xml:space="preserve">«Стороны» </w:t>
+      </w:r>
+      <w:r>
+        <w:rPr>
+          <w:sz w:val="24"/>
+          <w:szCs w:val="24"/>
+        </w:rPr>
+        <w:t>– совместно Перевозчик и Агент;</w:t>
       </w:r>
     </w:p>
     <w:p>
@@ -310,7 +540,7 @@
           <w:sz w:val="24"/>
           <w:szCs w:val="24"/>
         </w:rPr>
-        <w:t>ОБЩИЕ ПОЛОЖЕНИЯ</w:t>
+        <w:t xml:space="preserve">ПРЕДМЕТ ДОГОВОРА </w:t>
       </w:r>
     </w:p>
     <w:p>
@@ -331,222 +561,7 @@
           <w:sz w:val="24"/>
           <w:szCs w:val="24"/>
         </w:rPr>
-        <w:t>Соглашаясь на оказание услуг Агентом, Перевозчик принимает все условия настоящего Договора в полном объеме, без каких-либо оговорок и исключений. В случае несогласия Перевозчика с каким-либо из положений настоящего Договора, Перевозчик не вправе использовать Сервис.</w:t>
-      </w:r>
-    </w:p>
-    <w:p>
-      <w:pPr>
-        <w:pStyle w:val="2"/>
-        <w:numPr>
-          <w:ilvl w:val="1"/>
-          <w:numId w:val="1"/>
-        </w:numPr>
-        <w:jc w:val="both"/>
-        <w:rPr>
-          <w:sz w:val="24"/>
-          <w:szCs w:val="24"/>
-        </w:rPr>
-      </w:pPr>
-      <w:r>
-        <w:rPr>
-          <w:sz w:val="24"/>
-          <w:szCs w:val="24"/>
-        </w:rPr>
-        <w:t>Любые временные рамки, указанные в настоящем Договоре, определяются по часовому поясу UTC+0, если в тексте прямо не указано иное. Начало и окончание календарных дат, указанных в настоящем Договоре, в том числе при определении течения срока, определяются по началу и концу соответствующих суток в часовом поясе UTC+0.</w:t>
-      </w:r>
-    </w:p>
-    <w:p>
-      <w:pPr>
-        <w:pStyle w:val="2"/>
-        <w:numPr>
-          <w:ilvl w:val="1"/>
-          <w:numId w:val="1"/>
-        </w:numPr>
-        <w:jc w:val="both"/>
-        <w:rPr>
-          <w:sz w:val="24"/>
-          <w:szCs w:val="24"/>
-        </w:rPr>
-      </w:pPr>
-      <w:r>
-        <w:rPr>
-          <w:sz w:val="24"/>
-          <w:szCs w:val="24"/>
-        </w:rPr>
-        <w:t>В настоящем Договоре нижеприведенные термины используются в следующих значениях:</w:t>
-      </w:r>
-    </w:p>
-    <w:p>
-      <w:pPr>
-        <w:ind w:left="720"/>
-        <w:rPr>
-          <w:sz w:val="24"/>
-          <w:szCs w:val="24"/>
-        </w:rPr>
-      </w:pPr>
-      <w:r>
-        <w:rPr>
-          <w:b/>
-          <w:sz w:val="24"/>
-          <w:szCs w:val="24"/>
-        </w:rPr>
-        <w:t xml:space="preserve">«Платежный период» </w:t>
-      </w:r>
-      <w:r>
-        <w:rPr>
-          <w:sz w:val="24"/>
-          <w:szCs w:val="24"/>
-        </w:rPr>
-        <w:t>- срок, в течение которого Агент перечисляет Перевозчику общую стоимость Грузовых перевозок, выполненных Перевозчиком в течение выбранного Расчетного периода.</w:t>
-      </w:r>
-    </w:p>
-    <w:p>
-      <w:pPr>
-        <w:ind w:left="720"/>
-        <w:jc w:val="both"/>
-        <w:rPr>
-          <w:sz w:val="24"/>
-          <w:szCs w:val="24"/>
-        </w:rPr>
-      </w:pPr>
-      <w:r>
-        <w:rPr>
-          <w:b/>
-          <w:sz w:val="24"/>
-          <w:szCs w:val="24"/>
-        </w:rPr>
-        <w:t>«Пользователь»</w:t>
-      </w:r>
-      <w:r>
-        <w:rPr>
-          <w:sz w:val="24"/>
-          <w:szCs w:val="24"/>
-        </w:rPr>
-        <w:t xml:space="preserve"> – грузоотправитель или иное лицо, заключившее Договор перевозки с Перевозчиком с использованием Сервиса; </w:t>
-      </w:r>
-    </w:p>
-    <w:p>
-      <w:pPr>
-        <w:ind w:left="720"/>
-        <w:jc w:val="both"/>
-        <w:rPr>
-          <w:sz w:val="24"/>
-          <w:szCs w:val="24"/>
-        </w:rPr>
-      </w:pPr>
-      <w:r>
-        <w:rPr>
-          <w:b/>
-          <w:sz w:val="24"/>
-          <w:szCs w:val="24"/>
-        </w:rPr>
-        <w:t>«Расчетный период»</w:t>
-      </w:r>
-      <w:r>
-        <w:rPr>
-          <w:sz w:val="24"/>
-          <w:szCs w:val="24"/>
-        </w:rPr>
-        <w:t xml:space="preserve"> – период, за который формируется сумма к перечислению на основании общей стоимости фактически выполненных Перевозчиком Грузовых перевозок.</w:t>
-      </w:r>
-    </w:p>
-    <w:p>
-      <w:pPr>
-        <w:ind w:left="720"/>
-        <w:jc w:val="both"/>
-        <w:rPr>
-          <w:sz w:val="24"/>
-          <w:szCs w:val="24"/>
-        </w:rPr>
-      </w:pPr>
-      <w:r>
-        <w:rPr>
-          <w:b/>
-          <w:sz w:val="24"/>
-          <w:szCs w:val="24"/>
-        </w:rPr>
-        <w:t xml:space="preserve">«Ситуация No Show» </w:t>
-      </w:r>
-      <w:r>
-        <w:rPr>
-          <w:sz w:val="24"/>
-          <w:szCs w:val="24"/>
-        </w:rPr>
-        <w:t>– ситуация, при которой Пользователь и Перевозчик заключили Договор перевозки, но Пользователь не появился и/или груз не был доставлен в согласованном месте начала Грузовой перевозки в течение 60 минут после согласованного времени начала Грузовой перевозки;</w:t>
-      </w:r>
-    </w:p>
-    <w:p>
-      <w:pPr>
-        <w:ind w:left="720"/>
-        <w:jc w:val="both"/>
-        <w:rPr>
-          <w:sz w:val="24"/>
-          <w:szCs w:val="24"/>
-        </w:rPr>
-      </w:pPr>
-      <w:r>
-        <w:rPr>
-          <w:b/>
-          <w:sz w:val="24"/>
-          <w:szCs w:val="24"/>
-        </w:rPr>
-        <w:t xml:space="preserve">«Стороны» </w:t>
-      </w:r>
-      <w:r>
-        <w:rPr>
-          <w:sz w:val="24"/>
-          <w:szCs w:val="24"/>
-        </w:rPr>
-        <w:t>– совместно Перевозчик и Агент;</w:t>
-      </w:r>
-    </w:p>
-    <w:p>
-      <w:pPr>
-        <w:pStyle w:val="1"/>
-        <w:numPr>
-          <w:ilvl w:val="0"/>
-          <w:numId w:val="1"/>
-        </w:numPr>
-        <w:rPr>
-          <w:sz w:val="24"/>
-          <w:szCs w:val="24"/>
-        </w:rPr>
-      </w:pPr>
-      <w:r>
-        <w:rPr>
-          <w:sz w:val="24"/>
-          <w:szCs w:val="24"/>
-        </w:rPr>
-        <w:t xml:space="preserve">ПРЕДМЕТ ДОГОВОРА </w:t>
-      </w:r>
-    </w:p>
-    <w:p>
-      <w:pPr>
-        <w:pStyle w:val="2"/>
-        <w:numPr>
-          <w:ilvl w:val="1"/>
-          <w:numId w:val="1"/>
-        </w:numPr>
-        <w:jc w:val="both"/>
-        <w:rPr>
-          <w:sz w:val="24"/>
-          <w:szCs w:val="24"/>
-        </w:rPr>
-      </w:pPr>
-      <w:r>
-        <w:rPr>
-          <w:sz w:val="24"/>
-          <w:szCs w:val="24"/>
-        </w:rPr>
-        <w:t xml:space="preserve">По настоящему Договору Агент предоставляет Перевозчику услуги по отслеживанию и организации платежей при получении оплаты за Грузовую перевозку от Пользователей по Договорам перевозки, заключенным с </w:t>
-      </w:r>
-      <w:r>
-        <w:rPr>
-          <w:sz w:val="24"/>
-          <w:szCs w:val="24"/>
-        </w:rPr>
-        <w:lastRenderedPageBreak/>
-        <w:t>использованием сервиса, доступного по адресу </w:t>
+        <w:t>По настоящему Договору Агент предоставляет Перевозчику услуги по отслеживанию и организации платежей при получении оплаты за Грузовую перевозку от Пользователей по Договорам перевозки, заключенным с использованием сервиса, доступного по адресу </w:t>
       </w:r>
       <w:hyperlink r:id="rId6">
         <w:r>
@@ -564,7 +579,15 @@
           <w:sz w:val="24"/>
           <w:szCs w:val="24"/>
         </w:rPr>
-        <w:t xml:space="preserve"> (далее – «</w:t>
+        <w:t xml:space="preserve"> (далее – </w:t>
+      </w:r>
+      <w:r>
+        <w:rPr>
+          <w:sz w:val="24"/>
+          <w:szCs w:val="24"/>
+        </w:rPr>
+        <w:lastRenderedPageBreak/>
+        <w:t>«</w:t>
       </w:r>
       <w:r>
         <w:rPr>
@@ -1219,7 +1242,23 @@
           <w:szCs w:val="24"/>
         </w:rPr>
         <w:lastRenderedPageBreak/>
-        <w:t>В случае распределения сумм в соответствии с настоящим пунктом никакое другое вознаграждение, предусмотренное пп. 3.1. и 3.4 настоящего Договора, не начисляется на суммы, полученные в счет оплаты за такую Грузовую перевозку.</w:t>
+        <w:t xml:space="preserve">В случае распределения сумм в соответствии с настоящим пунктом никакое другое вознаграждение, предусмотренное </w:t>
+      </w:r>
+      <w:proofErr w:type="spellStart"/>
+      <w:r>
+        <w:rPr>
+          <w:sz w:val="24"/>
+          <w:szCs w:val="24"/>
+        </w:rPr>
+        <w:t>пп</w:t>
+      </w:r>
+      <w:proofErr w:type="spellEnd"/>
+      <w:r>
+        <w:rPr>
+          <w:sz w:val="24"/>
+          <w:szCs w:val="24"/>
+        </w:rPr>
+        <w:t>. 3.1. и 3.4 настоящего Договора, не начисляется на суммы, полученные в счет оплаты за такую Грузовую перевозку.</w:t>
       </w:r>
     </w:p>
     <w:p>
@@ -1260,7 +1299,55 @@
           <w:sz w:val="24"/>
           <w:szCs w:val="24"/>
         </w:rPr>
-        <w:t>При возникновении Ситуации No Show, Перевозчик обязуется сообщить о ней Агенту в течение 2-х часов после возникновения и принять меры для документальной, аудио-визуальной или иной фиксации факта возникновения данной ситуации.</w:t>
+        <w:t xml:space="preserve">При возникновении Ситуации </w:t>
+      </w:r>
+      <w:proofErr w:type="spellStart"/>
+      <w:r>
+        <w:rPr>
+          <w:sz w:val="24"/>
+          <w:szCs w:val="24"/>
+        </w:rPr>
+        <w:t>No</w:t>
+      </w:r>
+      <w:proofErr w:type="spellEnd"/>
+      <w:r>
+        <w:rPr>
+          <w:sz w:val="24"/>
+          <w:szCs w:val="24"/>
+        </w:rPr>
+        <w:t xml:space="preserve"> </w:t>
+      </w:r>
+      <w:proofErr w:type="spellStart"/>
+      <w:r>
+        <w:rPr>
+          <w:sz w:val="24"/>
+          <w:szCs w:val="24"/>
+        </w:rPr>
+        <w:t>Show</w:t>
+      </w:r>
+      <w:proofErr w:type="spellEnd"/>
+      <w:r>
+        <w:rPr>
+          <w:sz w:val="24"/>
+          <w:szCs w:val="24"/>
+        </w:rPr>
+        <w:t xml:space="preserve">, Перевозчик обязуется сообщить о ней Агенту в течение 2-х часов после возникновения и принять меры для документальной, </w:t>
+      </w:r>
+      <w:proofErr w:type="gramStart"/>
+      <w:r>
+        <w:rPr>
+          <w:sz w:val="24"/>
+          <w:szCs w:val="24"/>
+        </w:rPr>
+        <w:t>аудио-визуальной</w:t>
+      </w:r>
+      <w:proofErr w:type="gramEnd"/>
+      <w:r>
+        <w:rPr>
+          <w:sz w:val="24"/>
+          <w:szCs w:val="24"/>
+        </w:rPr>
+        <w:t xml:space="preserve"> или иной фиксации факта возникновения данной ситуации.</w:t>
       </w:r>
     </w:p>
     <w:p>
@@ -1280,7 +1367,39 @@
           <w:sz w:val="24"/>
           <w:szCs w:val="24"/>
         </w:rPr>
-        <w:t>К способам фиксации Ситуации No Show относятся (не ограничиваясь):</w:t>
+        <w:t xml:space="preserve">К способам фиксации Ситуации </w:t>
+      </w:r>
+      <w:proofErr w:type="spellStart"/>
+      <w:r>
+        <w:rPr>
+          <w:sz w:val="24"/>
+          <w:szCs w:val="24"/>
+        </w:rPr>
+        <w:t>No</w:t>
+      </w:r>
+      <w:proofErr w:type="spellEnd"/>
+      <w:r>
+        <w:rPr>
+          <w:sz w:val="24"/>
+          <w:szCs w:val="24"/>
+        </w:rPr>
+        <w:t xml:space="preserve"> </w:t>
+      </w:r>
+      <w:proofErr w:type="spellStart"/>
+      <w:r>
+        <w:rPr>
+          <w:sz w:val="24"/>
+          <w:szCs w:val="24"/>
+        </w:rPr>
+        <w:t>Show</w:t>
+      </w:r>
+      <w:proofErr w:type="spellEnd"/>
+      <w:r>
+        <w:rPr>
+          <w:sz w:val="24"/>
+          <w:szCs w:val="24"/>
+        </w:rPr>
+        <w:t xml:space="preserve"> относятся (не ограничиваясь):</w:t>
       </w:r>
     </w:p>
     <w:p>
@@ -1300,7 +1419,23 @@
           <w:sz w:val="24"/>
           <w:szCs w:val="24"/>
         </w:rPr>
-        <w:t>фотографии с геотегами и указанием даты и времени съемки;</w:t>
+        <w:t xml:space="preserve">фотографии с </w:t>
+      </w:r>
+      <w:proofErr w:type="spellStart"/>
+      <w:r>
+        <w:rPr>
+          <w:sz w:val="24"/>
+          <w:szCs w:val="24"/>
+        </w:rPr>
+        <w:t>геотегами</w:t>
+      </w:r>
+      <w:proofErr w:type="spellEnd"/>
+      <w:r>
+        <w:rPr>
+          <w:sz w:val="24"/>
+          <w:szCs w:val="24"/>
+        </w:rPr>
+        <w:t xml:space="preserve"> и указанием даты и времени съемки;</w:t>
       </w:r>
     </w:p>
     <w:p>
@@ -1382,7 +1517,39 @@
           <w:sz w:val="24"/>
           <w:szCs w:val="24"/>
         </w:rPr>
-        <w:t xml:space="preserve">В случае возникновения Ситуации No Show, Агент перечисляет Перевозчику </w:t>
+        <w:t xml:space="preserve">В случае возникновения Ситуации </w:t>
+      </w:r>
+      <w:proofErr w:type="spellStart"/>
+      <w:r>
+        <w:rPr>
+          <w:sz w:val="24"/>
+          <w:szCs w:val="24"/>
+        </w:rPr>
+        <w:t>No</w:t>
+      </w:r>
+      <w:proofErr w:type="spellEnd"/>
+      <w:r>
+        <w:rPr>
+          <w:sz w:val="24"/>
+          <w:szCs w:val="24"/>
+        </w:rPr>
+        <w:t xml:space="preserve"> </w:t>
+      </w:r>
+      <w:proofErr w:type="spellStart"/>
+      <w:r>
+        <w:rPr>
+          <w:sz w:val="24"/>
+          <w:szCs w:val="24"/>
+        </w:rPr>
+        <w:t>Show</w:t>
+      </w:r>
+      <w:proofErr w:type="spellEnd"/>
+      <w:r>
+        <w:rPr>
+          <w:sz w:val="24"/>
+          <w:szCs w:val="24"/>
+        </w:rPr>
+        <w:t xml:space="preserve">, Агент перечисляет Перевозчику </w:t>
       </w:r>
       <w:bookmarkStart w:id="2" w:name="_Hlk74224705"/>
       <w:r>
@@ -1472,7 +1639,23 @@
           <w:sz w:val="24"/>
           <w:szCs w:val="24"/>
         </w:rPr>
-        <w:t>В случае распределения сумм в соответствии с настоящим пунктом никакое другое вознаграждение, предусмотренное пп. 3.1. и 3.4 настоящего Договора, не начисляется на суммы, полученные в счет оплаты за такую Грузовую перевозку.</w:t>
+        <w:t xml:space="preserve">В случае распределения сумм в соответствии с настоящим пунктом никакое другое вознаграждение, предусмотренное </w:t>
+      </w:r>
+      <w:proofErr w:type="spellStart"/>
+      <w:r>
+        <w:rPr>
+          <w:sz w:val="24"/>
+          <w:szCs w:val="24"/>
+        </w:rPr>
+        <w:t>пп</w:t>
+      </w:r>
+      <w:proofErr w:type="spellEnd"/>
+      <w:r>
+        <w:rPr>
+          <w:sz w:val="24"/>
+          <w:szCs w:val="24"/>
+        </w:rPr>
+        <w:t>. 3.1. и 3.4 настоящего Договора, не начисляется на суммы, полученные в счет оплаты за такую Грузовую перевозку.</w:t>
       </w:r>
     </w:p>
     <w:p>
@@ -1722,7 +1905,23 @@
           <w:sz w:val="24"/>
           <w:szCs w:val="24"/>
         </w:rPr>
-        <w:t>он получил любое согласие, одобрение, ордер, разрешение, регистрацию, квалификацию, назначение, осуществил декларирование или подачу документов в любом федеральном, государственном или местном государственном органе или квазигосударственном учреждении, если это необходимо для полного соблюдения настоящего Договора;</w:t>
+        <w:t xml:space="preserve">он получил любое согласие, одобрение, ордер, разрешение, регистрацию, квалификацию, назначение, осуществил декларирование или подачу документов в любом федеральном, государственном или местном государственном органе или </w:t>
+      </w:r>
+      <w:proofErr w:type="spellStart"/>
+      <w:r>
+        <w:rPr>
+          <w:sz w:val="24"/>
+          <w:szCs w:val="24"/>
+        </w:rPr>
+        <w:t>квазигосударственном</w:t>
+      </w:r>
+      <w:proofErr w:type="spellEnd"/>
+      <w:r>
+        <w:rPr>
+          <w:sz w:val="24"/>
+          <w:szCs w:val="24"/>
+        </w:rPr>
+        <w:t xml:space="preserve"> учреждении, если это необходимо для полного соблюдения настоящего Договора;</w:t>
       </w:r>
     </w:p>
     <w:p>
@@ -2074,7 +2273,87 @@
           <w:sz w:val="24"/>
           <w:szCs w:val="24"/>
         </w:rPr>
-        <w:t>незамедлительно сообщить Агенту о возникновении Ситуации No Show любым доступным способом, гарантирующим получение Агентом данной информации; сохранить и предоставить по первому требованию документарные или аудио-визуальные подтверждения Ситуации No Show;</w:t>
+        <w:t xml:space="preserve">незамедлительно сообщить Агенту о возникновении Ситуации </w:t>
+      </w:r>
+      <w:proofErr w:type="spellStart"/>
+      <w:r>
+        <w:rPr>
+          <w:sz w:val="24"/>
+          <w:szCs w:val="24"/>
+        </w:rPr>
+        <w:t>No</w:t>
+      </w:r>
+      <w:proofErr w:type="spellEnd"/>
+      <w:r>
+        <w:rPr>
+          <w:sz w:val="24"/>
+          <w:szCs w:val="24"/>
+        </w:rPr>
+        <w:t xml:space="preserve"> </w:t>
+      </w:r>
+      <w:proofErr w:type="spellStart"/>
+      <w:r>
+        <w:rPr>
+          <w:sz w:val="24"/>
+          <w:szCs w:val="24"/>
+        </w:rPr>
+        <w:t>Show</w:t>
+      </w:r>
+      <w:proofErr w:type="spellEnd"/>
+      <w:r>
+        <w:rPr>
+          <w:sz w:val="24"/>
+          <w:szCs w:val="24"/>
+        </w:rPr>
+        <w:t xml:space="preserve"> любым доступным способом, гарантирующим получение Агентом данной информации; сохранить и предоставить по первому требованию документарные или </w:t>
+      </w:r>
+      <w:proofErr w:type="gramStart"/>
+      <w:r>
+        <w:rPr>
+          <w:sz w:val="24"/>
+          <w:szCs w:val="24"/>
+        </w:rPr>
+        <w:t>аудио-визуальные</w:t>
+      </w:r>
+      <w:proofErr w:type="gramEnd"/>
+      <w:r>
+        <w:rPr>
+          <w:sz w:val="24"/>
+          <w:szCs w:val="24"/>
+        </w:rPr>
+        <w:t xml:space="preserve"> подтверждения Ситуации </w:t>
+      </w:r>
+      <w:proofErr w:type="spellStart"/>
+      <w:r>
+        <w:rPr>
+          <w:sz w:val="24"/>
+          <w:szCs w:val="24"/>
+        </w:rPr>
+        <w:t>No</w:t>
+      </w:r>
+      <w:proofErr w:type="spellEnd"/>
+      <w:r>
+        <w:rPr>
+          <w:sz w:val="24"/>
+          <w:szCs w:val="24"/>
+        </w:rPr>
+        <w:t xml:space="preserve"> </w:t>
+      </w:r>
+      <w:proofErr w:type="spellStart"/>
+      <w:r>
+        <w:rPr>
+          <w:sz w:val="24"/>
+          <w:szCs w:val="24"/>
+        </w:rPr>
+        <w:t>Show</w:t>
+      </w:r>
+      <w:proofErr w:type="spellEnd"/>
+      <w:r>
+        <w:rPr>
+          <w:sz w:val="24"/>
+          <w:szCs w:val="24"/>
+        </w:rPr>
+        <w:t>;</w:t>
       </w:r>
     </w:p>
     <w:p>
@@ -2257,7 +2536,23 @@
           <w:sz w:val="24"/>
           <w:szCs w:val="24"/>
         </w:rPr>
-        <w:t xml:space="preserve">Агент не несет ответственности за любой ущерб, ответственность или убытки, возникающие в результате: (i) использования Перевозчиком, или его намерения использовать Сервис, или невозможности доступа или использования Сервиса Перевозчиком; (ii) любых транзакции или отношений между Перевозчиком и Пользователем, даже если Агент был уведомлен о возможности такого ущерба. Агент не несет ответственности за задержку или сбой в работе, вызванный причинами, находящимися вне разумного контроля Агента. </w:t>
+        <w:t>Агент не несет ответственности за любой ущерб, ответственность или убытки, возникающие в результате: (i) использования Перевозчиком, или его намерения использовать Сервис, или невозможности доступа или использования Сервиса Перевозчиком; (</w:t>
+      </w:r>
+      <w:proofErr w:type="spellStart"/>
+      <w:r>
+        <w:rPr>
+          <w:sz w:val="24"/>
+          <w:szCs w:val="24"/>
+        </w:rPr>
+        <w:t>ii</w:t>
+      </w:r>
+      <w:proofErr w:type="spellEnd"/>
+      <w:r>
+        <w:rPr>
+          <w:sz w:val="24"/>
+          <w:szCs w:val="24"/>
+        </w:rPr>
+        <w:t xml:space="preserve">) любых транзакции или отношений между Перевозчиком и Пользователем, даже если Агент был уведомлен о возможности такого ущерба. Агент не несет ответственности за задержку или сбой в работе, вызванный причинами, находящимися вне разумного контроля Агента. </w:t>
       </w:r>
     </w:p>
     <w:p>
@@ -2382,7 +2677,23 @@
           <w:sz w:val="24"/>
           <w:szCs w:val="24"/>
         </w:rPr>
-        <w:t>любого ущерба, причиненного Пользователю или его имуществу в процессе Грузовой перевозки, совершенного Перевозчиком, в случае, если такой ущерб предъявлен Пользователем к возмещению или был возмещен Агентом по требованию Пользователя.</w:t>
+        <w:t xml:space="preserve">любого ущерба, причиненного Пользователю или его имуществу в процессе Грузовой перевозки, совершенного </w:t>
+      </w:r>
+      <w:proofErr w:type="gramStart"/>
+      <w:r>
+        <w:rPr>
+          <w:sz w:val="24"/>
+          <w:szCs w:val="24"/>
+        </w:rPr>
+        <w:t>Перевозчиком, в случае, если</w:t>
+      </w:r>
+      <w:proofErr w:type="gramEnd"/>
+      <w:r>
+        <w:rPr>
+          <w:sz w:val="24"/>
+          <w:szCs w:val="24"/>
+        </w:rPr>
+        <w:t xml:space="preserve"> такой ущерб предъявлен Пользователем к возмещению или был возмещен Агентом по требованию Пользователя.</w:t>
       </w:r>
     </w:p>
     <w:p>
@@ -2757,7 +3068,23 @@
           <w:sz w:val="24"/>
           <w:szCs w:val="24"/>
         </w:rPr>
-        <w:t>Агент может передавать, переуступать, новировать или осуществлять иные права, полностью или частично, в отношении своих прав, средств правовой защиты, полномочий, обязанностей и обязательств в соответствии с настоящим Договором в пользу любого лица без согласия Перевозчика и любым образом, который Агент сочтет целесообразным.</w:t>
+        <w:t xml:space="preserve">Агент может передавать, переуступать, </w:t>
+      </w:r>
+      <w:proofErr w:type="spellStart"/>
+      <w:r>
+        <w:rPr>
+          <w:sz w:val="24"/>
+          <w:szCs w:val="24"/>
+        </w:rPr>
+        <w:t>новировать</w:t>
+      </w:r>
+      <w:proofErr w:type="spellEnd"/>
+      <w:r>
+        <w:rPr>
+          <w:sz w:val="24"/>
+          <w:szCs w:val="24"/>
+        </w:rPr>
+        <w:t xml:space="preserve"> или осуществлять иные права, полностью или частично, в отношении своих прав, средств правовой защиты, полномочий, обязанностей и обязательств в соответствии с настоящим Договором в пользу любого лица без согласия Перевозчика и любым образом, который Агент сочтет целесообразным.</w:t>
       </w:r>
     </w:p>
     <w:p>
@@ -3037,7 +3364,23 @@
           <w:sz w:val="24"/>
           <w:szCs w:val="24"/>
         </w:rPr>
-        <w:t>Перевозчик признает и соглашается безоговорочно и безотзывно отказаться от любого права на зачет, взаимозачет, встречное требование, право на уменьшение цены или другое подобное средство правовой защиты, которое Перевозчик мог бы иметь в соответствии с настоящим Договором в соответствии с законодательством любой юрисдикции.</w:t>
+        <w:t xml:space="preserve">Перевозчик признает и соглашается безоговорочно и </w:t>
+      </w:r>
+      <w:proofErr w:type="spellStart"/>
+      <w:r>
+        <w:rPr>
+          <w:sz w:val="24"/>
+          <w:szCs w:val="24"/>
+        </w:rPr>
+        <w:t>безотзывно</w:t>
+      </w:r>
+      <w:proofErr w:type="spellEnd"/>
+      <w:r>
+        <w:rPr>
+          <w:sz w:val="24"/>
+          <w:szCs w:val="24"/>
+        </w:rPr>
+        <w:t xml:space="preserve"> отказаться от любого права на зачет, взаимозачет, встречное требование, право на уменьшение цены или другое подобное средство правовой защиты, которое Перевозчик мог бы иметь в соответствии с настоящим Договором в соответствии с законодательством любой юрисдикции.</w:t>
       </w:r>
     </w:p>
     <w:p>
@@ -3398,532 +3741,276 @@
         <w:t>законодательством любой юрисдикции, эта часть будет изъята, а такая незаконность, неисполнимость или недействительность не повлияет на законность, действительность остальных положений настоящего Договора в этой юрисдикции, а также законности или действительности настоящего Договора в любой другой юрисдикции. Настоящий раздел 21 не имеет силы, если изъятие части Договора изменит существо данного документа или противоречит основам правопорядка.</w:t>
       </w:r>
     </w:p>
-    <w:tbl>
-      <w:tblPr>
-        <w:tblStyle w:val="a5"/>
-        <w:tblW w:w="5000" w:type="pct"/>
-        <w:tblInd w:w="0" w:type="dxa"/>
-        <w:tblBorders>
-          <w:top w:val="nil"/>
-          <w:left w:val="nil"/>
-          <w:bottom w:val="nil"/>
-          <w:right w:val="nil"/>
-          <w:insideH w:val="nil"/>
-          <w:insideV w:val="nil"/>
-        </w:tblBorders>
-        <w:tblLook w:val="0400" w:firstRow="0" w:lastRow="0" w:firstColumn="0" w:lastColumn="0" w:noHBand="0" w:noVBand="1"/>
-      </w:tblPr>
-      <w:tblGrid>
-        <w:gridCol w:w="4677"/>
-        <w:gridCol w:w="4678"/>
-      </w:tblGrid>
-      <w:tr>
-        <w:trPr>
-          <w:trHeight w:val="7104"/>
-        </w:trPr>
-        <w:tc>
-          <w:tcPr>
-            <w:tcW w:w="2500" w:type="pct"/>
-          </w:tcPr>
-          <w:p>
-            <w:pPr>
-              <w:jc w:val="both"/>
-              <w:rPr>
-                <w:b/>
-              </w:rPr>
-            </w:pPr>
-            <w:r>
-              <w:rPr>
-                <w:b/>
-              </w:rPr>
-              <w:t>АГЕНТ</w:t>
-            </w:r>
-          </w:p>
-          <w:p>
-            <w:pPr>
-              <w:rPr>
-                <w:b/>
-              </w:rPr>
-            </w:pPr>
-            <w:r>
-              <w:rPr>
-                <w:b/>
-              </w:rPr>
-              <w:t xml:space="preserve">Общество с ограниченной ответственностью </w:t>
-            </w:r>
-          </w:p>
-          <w:p>
-            <w:pPr>
-              <w:rPr>
-                <w:b/>
-              </w:rPr>
-            </w:pPr>
-            <w:r>
-              <w:rPr>
-                <w:b/>
-              </w:rPr>
-              <w:t>«Гет Транспорт Бизнес»</w:t>
-            </w:r>
-          </w:p>
-          <w:p/>
-          <w:p>
-            <w:pPr>
-              <w:jc w:val="both"/>
-            </w:pPr>
-            <w:r>
-              <w:t>Адрес места нахождения: 125635, г. Москва, ул. Ангарская, дом 6, этаж 1, помещение III, комната 5, офис 108</w:t>
-            </w:r>
-          </w:p>
-          <w:p>
-            <w:pPr>
-              <w:jc w:val="both"/>
-            </w:pPr>
-            <w:r>
-              <w:t>ОГРН 1197746538626</w:t>
-            </w:r>
-          </w:p>
-          <w:p>
-            <w:pPr>
-              <w:jc w:val="both"/>
-            </w:pPr>
-            <w:r>
-              <w:t>ИНН/КПП 7743314360/774301001</w:t>
-            </w:r>
-          </w:p>
-          <w:p>
-            <w:pPr>
-              <w:jc w:val="both"/>
-            </w:pPr>
-            <w:r>
-              <w:t>АО «АЛЬФА-БАНК», Москва</w:t>
-            </w:r>
-          </w:p>
-          <w:p>
-            <w:pPr>
-              <w:jc w:val="both"/>
-            </w:pPr>
-            <w:r>
-              <w:t>р/с 40702810102720004438</w:t>
-            </w:r>
-          </w:p>
-          <w:p>
-            <w:pPr>
-              <w:jc w:val="both"/>
-            </w:pPr>
-            <w:r>
-              <w:t>к/с 30101810200000000593</w:t>
-            </w:r>
-          </w:p>
-          <w:p>
-            <w:pPr>
-              <w:jc w:val="both"/>
-            </w:pPr>
-            <w:r>
-              <w:t>БИК 044525593</w:t>
-            </w:r>
-          </w:p>
-          <w:p>
-            <w:pPr>
-              <w:jc w:val="both"/>
-            </w:pPr>
-          </w:p>
-          <w:p>
-            <w:pPr>
-              <w:jc w:val="both"/>
-            </w:pPr>
-          </w:p>
-          <w:p>
-            <w:pPr>
-              <w:jc w:val="both"/>
-            </w:pPr>
-          </w:p>
-          <w:p>
-            <w:pPr>
-              <w:jc w:val="both"/>
-            </w:pPr>
-          </w:p>
-          <w:p>
-            <w:pPr>
-              <w:jc w:val="both"/>
-            </w:pPr>
-          </w:p>
-          <w:p>
-            <w:pPr>
-              <w:jc w:val="both"/>
-            </w:pPr>
-            <w:r>
-              <w:t xml:space="preserve">Генеральный директор </w:t>
-            </w:r>
-          </w:p>
-          <w:p>
-            <w:pPr>
-              <w:spacing w:line="360" w:lineRule="auto"/>
-              <w:jc w:val="both"/>
-            </w:pPr>
-          </w:p>
-          <w:p>
-            <w:pPr>
-              <w:spacing w:line="360" w:lineRule="auto"/>
-              <w:jc w:val="both"/>
-            </w:pPr>
-            <w:r>
-              <w:t>_______________</w:t>
-            </w:r>
-            <w:r>
-              <w:t>/</w:t>
-            </w:r>
-            <w:r>
-              <w:t>Кудряшова О.В</w:t>
-            </w:r>
-            <w:r>
-              <w:t>./</w:t>
-            </w:r>
-          </w:p>
-          <w:p>
-            <w:pPr>
-              <w:jc w:val="both"/>
-            </w:pPr>
-            <w:r>
-              <w:t xml:space="preserve">      м.п.                           </w:t>
-            </w:r>
-          </w:p>
-          <w:p>
-            <w:pPr>
-              <w:jc w:val="both"/>
-            </w:pPr>
-          </w:p>
-        </w:tc>
-        <w:tc>
-          <w:tcPr>
-            <w:tcW w:w="2500" w:type="pct"/>
-          </w:tcPr>
-          <w:p>
-            <w:pPr>
-              <w:jc w:val="both"/>
-              <w:rPr>
-                <w:b/>
-              </w:rPr>
-            </w:pPr>
-            <w:r>
-              <w:rPr>
-                <w:b/>
-              </w:rPr>
-              <w:t>ПЕРЕВОЗЧИК</w:t>
-            </w:r>
-          </w:p>
-          <w:p>
-            <w:pPr>
-              <w:rPr>
-                <w:b/>
-              </w:rPr>
-            </w:pPr>
-            <w:r>
-              <w:rPr>
-                <w:b/>
-              </w:rPr>
-              <w:t xml:space="preserve">Общество с ограниченной ответственностью </w:t>
-            </w:r>
-            <w:r>
-              <w:rPr>
-                <w:b/>
-              </w:rPr>
-              <w:t>«</w:t>
-            </w:r>
-            <w:r>
-              <w:rPr>
-                <w:b/>
-              </w:rPr>
-              <w:t>________________________</w:t>
-            </w:r>
-            <w:r>
-              <w:rPr>
-                <w:b/>
-              </w:rPr>
-              <w:t>»</w:t>
-            </w:r>
-          </w:p>
-          <w:p>
-            <w:pPr>
-              <w:rPr>
-                <w:b/>
-              </w:rPr>
-            </w:pPr>
-          </w:p>
-          <w:p>
-            <w:pPr>
-              <w:pStyle w:val="af"/>
-            </w:pPr>
-            <w:r>
-              <w:t xml:space="preserve">Адрес места нахождения: </w:t>
-            </w:r>
-            <w:r>
-              <w:t>_____________________________</w:t>
-            </w:r>
-            <w:r>
-              <w:t>.</w:t>
-            </w:r>
-          </w:p>
-          <w:p>
-            <w:pPr>
-              <w:pStyle w:val="a8"/>
-              <w:spacing w:before="0" w:after="0"/>
-              <w:jc w:val="left"/>
-              <w:rPr>
-                <w:rFonts w:ascii="Times New Roman" w:hAnsi="Times New Roman"/>
-                <w:b w:val="0"/>
-                <w:bCs w:val="0"/>
-                <w:kern w:val="0"/>
-                <w:sz w:val="22"/>
-                <w:szCs w:val="22"/>
-              </w:rPr>
-            </w:pPr>
-            <w:r>
-              <w:rPr>
-                <w:rFonts w:ascii="Times New Roman" w:hAnsi="Times New Roman"/>
-                <w:b w:val="0"/>
-                <w:bCs w:val="0"/>
-                <w:kern w:val="0"/>
-                <w:sz w:val="22"/>
-                <w:szCs w:val="22"/>
-              </w:rPr>
-              <w:t>ОГРН</w:t>
-            </w:r>
-            <w:r>
-              <w:rPr>
-                <w:rFonts w:ascii="Times New Roman" w:hAnsi="Times New Roman"/>
-                <w:b w:val="0"/>
-                <w:bCs w:val="0"/>
-                <w:kern w:val="0"/>
-                <w:sz w:val="22"/>
-                <w:szCs w:val="22"/>
-              </w:rPr>
-              <w:t xml:space="preserve"> </w:t>
-            </w:r>
-            <w:r>
-              <w:rPr>
-                <w:rFonts w:ascii="Times New Roman" w:hAnsi="Times New Roman"/>
-                <w:b w:val="0"/>
-                <w:bCs w:val="0"/>
-                <w:kern w:val="0"/>
-                <w:sz w:val="22"/>
-                <w:szCs w:val="22"/>
-              </w:rPr>
-              <w:t>_________________</w:t>
-            </w:r>
-          </w:p>
-          <w:p>
-            <w:pPr>
-              <w:pStyle w:val="a8"/>
-              <w:spacing w:before="0" w:after="0"/>
-              <w:jc w:val="left"/>
-              <w:rPr>
-                <w:rFonts w:ascii="Times New Roman" w:hAnsi="Times New Roman"/>
-                <w:b w:val="0"/>
-                <w:bCs w:val="0"/>
-                <w:kern w:val="0"/>
-                <w:sz w:val="22"/>
-                <w:szCs w:val="22"/>
-              </w:rPr>
-            </w:pPr>
-            <w:r>
-              <w:rPr>
-                <w:rFonts w:ascii="Times New Roman" w:hAnsi="Times New Roman"/>
-                <w:b w:val="0"/>
-                <w:bCs w:val="0"/>
-                <w:kern w:val="0"/>
-                <w:sz w:val="22"/>
-                <w:szCs w:val="22"/>
-              </w:rPr>
-              <w:t>ИНН/КПП</w:t>
-            </w:r>
-            <w:r>
-              <w:rPr>
-                <w:rFonts w:ascii="Times New Roman" w:hAnsi="Times New Roman"/>
-                <w:b w:val="0"/>
-                <w:bCs w:val="0"/>
-                <w:kern w:val="0"/>
-                <w:sz w:val="22"/>
-                <w:szCs w:val="22"/>
-              </w:rPr>
-              <w:t xml:space="preserve"> </w:t>
-            </w:r>
-            <w:r>
-              <w:rPr>
-                <w:rFonts w:ascii="Times New Roman" w:hAnsi="Times New Roman"/>
-                <w:b w:val="0"/>
-                <w:bCs w:val="0"/>
-                <w:kern w:val="0"/>
-                <w:sz w:val="22"/>
-                <w:szCs w:val="22"/>
-              </w:rPr>
-              <w:t>_____________</w:t>
-            </w:r>
-            <w:r>
-              <w:rPr>
-                <w:rFonts w:ascii="Times New Roman" w:hAnsi="Times New Roman"/>
-                <w:b w:val="0"/>
-                <w:bCs w:val="0"/>
-                <w:kern w:val="0"/>
-                <w:sz w:val="22"/>
-                <w:szCs w:val="22"/>
-              </w:rPr>
-              <w:t>/</w:t>
-            </w:r>
-            <w:r>
-              <w:rPr>
-                <w:rFonts w:ascii="Times New Roman" w:hAnsi="Times New Roman"/>
-                <w:b w:val="0"/>
-                <w:bCs w:val="0"/>
-                <w:kern w:val="0"/>
-                <w:sz w:val="22"/>
-                <w:szCs w:val="22"/>
-              </w:rPr>
-              <w:t>_____________</w:t>
-            </w:r>
-          </w:p>
-          <w:p>
-            <w:pPr>
-              <w:pStyle w:val="af"/>
-            </w:pPr>
-            <w:r>
-              <w:t xml:space="preserve">Расчетный счет: </w:t>
-            </w:r>
-            <w:r>
-              <w:t>____________________</w:t>
-            </w:r>
-          </w:p>
-          <w:p>
-            <w:pPr>
-              <w:pStyle w:val="af"/>
-            </w:pPr>
-            <w:r>
-              <w:t xml:space="preserve">Название Банка </w:t>
-            </w:r>
-            <w:r>
-              <w:t>_______________</w:t>
-            </w:r>
-          </w:p>
-          <w:p>
-            <w:pPr>
-              <w:pStyle w:val="af"/>
-            </w:pPr>
-            <w:r>
-              <w:t xml:space="preserve">Кор.счет: </w:t>
-            </w:r>
-            <w:r>
-              <w:t>________________</w:t>
-            </w:r>
-          </w:p>
-          <w:p>
-            <w:r>
-              <w:t>БИК</w:t>
-            </w:r>
-            <w:r>
-              <w:t xml:space="preserve"> </w:t>
-            </w:r>
-            <w:r>
-              <w:t xml:space="preserve">банка: </w:t>
-            </w:r>
-            <w:r>
-              <w:t>_____________________</w:t>
-            </w:r>
-          </w:p>
-          <w:p>
-            <w:pPr>
-              <w:pStyle w:val="af"/>
-            </w:pPr>
-            <w:r>
-              <w:t>Тел</w:t>
-            </w:r>
-            <w:r>
-              <w:t xml:space="preserve">.: </w:t>
-            </w:r>
-            <w:r>
-              <w:t>______________________</w:t>
-            </w:r>
-          </w:p>
-          <w:p>
-            <w:pPr>
-              <w:pStyle w:val="af"/>
-            </w:pPr>
-            <w:r>
-              <w:rPr>
-                <w:lang w:val="en-US"/>
-              </w:rPr>
-              <w:t>e</w:t>
-            </w:r>
-            <w:r>
-              <w:t>-</w:t>
-            </w:r>
-            <w:r>
-              <w:rPr>
-                <w:lang w:val="en-US"/>
-              </w:rPr>
-              <w:t>mail</w:t>
-            </w:r>
-            <w:r>
-              <w:t>: __________________</w:t>
-            </w:r>
-          </w:p>
-          <w:p>
-            <w:pPr>
-              <w:pStyle w:val="af"/>
-            </w:pPr>
-          </w:p>
-          <w:p>
-            <w:pPr>
-              <w:pStyle w:val="af"/>
-            </w:pPr>
-          </w:p>
-          <w:p>
-            <w:pPr>
-              <w:pStyle w:val="af"/>
-            </w:pPr>
-          </w:p>
-          <w:p>
-            <w:pPr>
-              <w:pStyle w:val="af"/>
-            </w:pPr>
-            <w:r>
-              <w:t xml:space="preserve">Генеральный </w:t>
-            </w:r>
-            <w:r>
-              <w:t>директор:</w:t>
-            </w:r>
-          </w:p>
-          <w:p>
-            <w:pPr>
-              <w:pStyle w:val="af"/>
-            </w:pPr>
-          </w:p>
-          <w:p>
-            <w:pPr>
-              <w:pStyle w:val="af"/>
-            </w:pPr>
-            <w:r>
-              <w:t xml:space="preserve">                                            ________________________/ </w:t>
-            </w:r>
-            <w:r>
-              <w:t>____________</w:t>
-            </w:r>
-            <w:r>
-              <w:t xml:space="preserve"> /      </w:t>
-            </w:r>
-          </w:p>
-          <w:p>
-            <w:pPr>
-              <w:jc w:val="both"/>
-            </w:pPr>
-            <w:r>
-              <w:t>м.п.</w:t>
-            </w:r>
-            <w:r>
-              <w:t xml:space="preserve">                   </w:t>
-            </w:r>
-          </w:p>
-        </w:tc>
-      </w:tr>
-    </w:tbl>
+    <w:p>
+      <w:pPr>
+        <w:spacing w:after="0"/>
+        <w:jc w:val="both"/>
+        <w:rPr>
+          <w:b/>
+        </w:rPr>
+      </w:pPr>
+      <w:r>
+        <w:rPr>
+          <w:b/>
+        </w:rPr>
+        <w:t>АГЕНТ</w:t>
+      </w:r>
+    </w:p>
+    <w:p>
+      <w:pPr>
+        <w:spacing w:after="0"/>
+        <w:rPr>
+          <w:b/>
+        </w:rPr>
+      </w:pPr>
+      <w:r>
+        <w:rPr>
+          <w:b/>
+        </w:rPr>
+        <w:t>Общество с ограниченной ответственностью «</w:t>
+      </w:r>
+      <w:proofErr w:type="spellStart"/>
+      <w:r>
+        <w:rPr>
+          <w:b/>
+        </w:rPr>
+        <w:t>Гет</w:t>
+      </w:r>
+      <w:proofErr w:type="spellEnd"/>
+      <w:r>
+        <w:rPr>
+          <w:b/>
+        </w:rPr>
+        <w:t xml:space="preserve"> Транспорт Бизнес»</w:t>
+      </w:r>
+    </w:p>
+    <w:p>
+      <w:pPr>
+        <w:spacing w:after="0"/>
+        <w:jc w:val="both"/>
+      </w:pPr>
+      <w:r>
+        <w:t>Адрес места нахождения: 125635, г. Москва, ул. Ангарская, дом 6, этаж 1, помещение III, комната 5, офис 108 ОГРН 1197746538626</w:t>
+      </w:r>
+    </w:p>
+    <w:p>
+      <w:pPr>
+        <w:spacing w:after="0"/>
+        <w:jc w:val="both"/>
+      </w:pPr>
+      <w:r>
+        <w:t>ИНН/КПП 7743314360/774301001 АО «АЛЬФА-БАНК», Москва р/с 40702810102720004438 к/с 30101810200000000593 БИК 044525593</w:t>
+      </w:r>
+    </w:p>
+    <w:p>
+      <w:pPr>
+        <w:spacing w:after="0"/>
+        <w:jc w:val="both"/>
+      </w:pPr>
+      <w:r>
+        <w:t>Генеральный директор</w:t>
+      </w:r>
+    </w:p>
+    <w:p>
+      <w:pPr>
+        <w:spacing w:after="0"/>
+        <w:jc w:val="both"/>
+      </w:pPr>
+    </w:p>
+    <w:p>
+      <w:pPr>
+        <w:spacing w:after="0"/>
+        <w:jc w:val="both"/>
+      </w:pPr>
+      <w:r>
+        <w:t>_______________</w:t>
+      </w:r>
+      <w:r>
+        <w:t>/</w:t>
+      </w:r>
+      <w:bookmarkStart w:id="6" w:name="_GoBack"/>
+      <w:r>
+        <w:rPr>
+          <w:b/>
+          <w:bCs/>
+        </w:rPr>
+        <w:t>Кудряшова О.В</w:t>
+      </w:r>
+      <w:bookmarkEnd w:id="6"/>
+      <w:r>
+        <w:t>./</w:t>
+      </w:r>
+    </w:p>
+    <w:p>
+      <w:pPr>
+        <w:jc w:val="both"/>
+      </w:pPr>
+      <w:proofErr w:type="spellStart"/>
+      <w:r>
+        <w:t>м.п</w:t>
+      </w:r>
+      <w:proofErr w:type="spellEnd"/>
+      <w:r>
+        <w:t xml:space="preserve">. </w:t>
+      </w:r>
+    </w:p>
+    <w:p>
+      <w:pPr>
+        <w:spacing w:after="0"/>
+        <w:jc w:val="both"/>
+      </w:pPr>
+      <w:r>
+        <w:t xml:space="preserve">                          </w:t>
+      </w:r>
+    </w:p>
+    <w:p>
+      <w:pPr>
+        <w:spacing w:after="0"/>
+        <w:jc w:val="both"/>
+        <w:rPr>
+          <w:b/>
+        </w:rPr>
+      </w:pPr>
+      <w:r>
+        <w:rPr>
+          <w:b/>
+        </w:rPr>
+        <w:t>ПЕРЕВОЗЧИК</w:t>
+      </w:r>
+    </w:p>
+    <w:p>
+      <w:pPr>
+        <w:pStyle w:val="af"/>
+      </w:pPr>
+      <w:proofErr w:type="spellStart"/>
+      <w:r>
+        <w:rPr>
+          <w:b/>
+          <w:bCs/>
+          <w:color w:val="000000"/>
+          <w:sz w:val="20"/>
+          <w:szCs w:val="20"/>
+          <w:lang w:val="en-US"/>
+        </w:rPr>
+        <w:t>carrier</w:t>
+      </w:r>
+      <w:proofErr w:type="spellEnd"/>
+      <w:r>
+        <w:rPr>
+          <w:b/>
+          <w:bCs/>
+          <w:color w:val="000000"/>
+          <w:sz w:val="20"/>
+          <w:szCs w:val="20"/>
+        </w:rPr>
+        <w:t>_</w:t>
+      </w:r>
+      <w:proofErr w:type="spellStart"/>
+      <w:r>
+        <w:rPr>
+          <w:b/>
+          <w:bCs/>
+          <w:color w:val="000000"/>
+          <w:sz w:val="20"/>
+          <w:szCs w:val="20"/>
+          <w:lang w:val="en-US"/>
+        </w:rPr>
+        <w:t>requisites</w:t>
+      </w:r>
+      <w:proofErr w:type="spellEnd"/>
+    </w:p>
+    <w:p>
+      <w:pPr>
+        <w:pStyle w:val="af"/>
+      </w:pPr>
+      <w:r>
+        <w:t>Генеральный</w:t>
+      </w:r>
+      <w:r>
+        <w:t xml:space="preserve"> </w:t>
+      </w:r>
+      <w:r>
+        <w:t>директор</w:t>
+      </w:r>
+      <w:r>
+        <w:t>:</w:t>
+      </w:r>
+    </w:p>
+    <w:p>
+      <w:pPr>
+        <w:pStyle w:val="af"/>
+      </w:pPr>
+    </w:p>
+    <w:p>
+      <w:pPr>
+        <w:pStyle w:val="af"/>
+        <w:rPr>
+          <w:lang w:val="en-US"/>
+        </w:rPr>
+      </w:pPr>
+      <w:r>
+        <w:rPr>
+          <w:lang w:val="en-US"/>
+        </w:rPr>
+        <w:t xml:space="preserve">________________________/ </w:t>
+      </w:r>
+      <w:proofErr w:type="spellStart"/>
+      <w:r>
+        <w:rPr>
+          <w:b/>
+          <w:sz w:val="20"/>
+          <w:szCs w:val="20"/>
+          <w:lang w:val="en-US"/>
+        </w:rPr>
+        <w:t>carrier_signatory</w:t>
+      </w:r>
+      <w:proofErr w:type="spellEnd"/>
+      <w:r>
+        <w:rPr>
+          <w:lang w:val="en-US"/>
+        </w:rPr>
+        <w:t xml:space="preserve">/      </w:t>
+      </w:r>
+    </w:p>
+    <w:p>
+      <w:pPr>
+        <w:spacing w:after="0"/>
+        <w:jc w:val="both"/>
+      </w:pPr>
+      <w:proofErr w:type="spellStart"/>
+      <w:r>
+        <w:t>м.п</w:t>
+      </w:r>
+      <w:proofErr w:type="spellEnd"/>
+      <w:r>
+        <w:t xml:space="preserve">.                           </w:t>
+      </w:r>
+    </w:p>
+    <w:p>
+      <w:pPr>
+        <w:jc w:val="both"/>
+      </w:pPr>
+    </w:p>
+    <w:p>
+      <w:pPr>
+        <w:tabs>
+          <w:tab w:val="left" w:pos="1418"/>
+          <w:tab w:val="left" w:pos="2126"/>
+          <w:tab w:val="left" w:pos="2835"/>
+          <w:tab w:val="left" w:pos="3544"/>
+          <w:tab w:val="left" w:pos="4253"/>
+          <w:tab w:val="left" w:pos="4961"/>
+          <w:tab w:val="left" w:pos="5670"/>
+          <w:tab w:val="right" w:pos="8363"/>
+        </w:tabs>
+        <w:ind w:left="720"/>
+        <w:jc w:val="both"/>
+        <w:rPr>
+          <w:sz w:val="24"/>
+          <w:szCs w:val="24"/>
+        </w:rPr>
+      </w:pPr>
+    </w:p>
     <w:p>
       <w:pPr>
         <w:ind w:firstLine="708"/>
@@ -3953,7 +4040,7 @@
 </file>
 
 <file path=word/numbering.xml><?xml version="1.0" encoding="utf-8"?>
-<w:numbering xmlns:wpc="http://schemas.microsoft.com/office/word/2010/wordprocessingCanvas" xmlns:cx="http://schemas.microsoft.com/office/drawing/2014/chartex" xmlns:cx1="http://schemas.microsoft.com/office/drawing/2015/9/8/chartex" xmlns:cx2="http://schemas.microsoft.com/office/drawing/2015/10/21/chartex" xmlns:cx3="http://schemas.microsoft.com/office/drawing/2016/5/9/chartex" xmlns:cx4="http://schemas.microsoft.com/office/drawing/2016/5/10/chartex" xmlns:cx5="http://schemas.microsoft.com/office/drawing/2016/5/11/chartex" xmlns:cx6="http://schemas.microsoft.com/office/drawing/2016/5/12/chartex" xmlns:cx7="http://schemas.microsoft.com/office/drawing/2016/5/13/chartex" xmlns:cx8="http://schemas.microsoft.com/office/drawing/2016/5/14/chartex" xmlns:mc="http://schemas.openxmlformats.org/markup-compatibility/2006" xmlns:aink="http://schemas.microsoft.com/office/drawing/2016/ink" xmlns:am3d="http://schemas.microsoft.com/office/drawing/2017/model3d" xmlns:o="urn:schemas-microsoft-com:office:office" xmlns:r="http://schemas.openxmlformats.org/officeDocument/2006/relationships" xmlns:m="http://schemas.openxmlformats.org/officeDocument/2006/math" xmlns:v="urn:schemas-microsoft-com:vml" xmlns:wp14="http://schemas.microsoft.com/office/word/2010/wordprocessingDrawing" xmlns:wp="http://schemas.openxmlformats.org/drawingml/2006/wordprocessingDrawing" xmlns:w10="urn:schemas-microsoft-com:office:word" xmlns:w="http://schemas.openxmlformats.org/wordprocessingml/2006/main" xmlns:w14="http://schemas.microsoft.com/office/word/2010/wordml" xmlns:w15="http://schemas.microsoft.com/office/word/2012/wordml" xmlns:w16cex="http://schemas.microsoft.com/office/word/2018/wordml/cex" xmlns:w16cid="http://schemas.microsoft.com/office/word/2016/wordml/cid" xmlns:w16="http://schemas.microsoft.com/office/word/2018/wordml" xmlns:w16sdtdh="http://schemas.microsoft.com/office/word/2020/wordml/sdtdatahash" xmlns:w16se="http://schemas.microsoft.com/office/word/2015/wordml/symex" xmlns:wpg="http://schemas.microsoft.com/office/word/2010/wordprocessingGroup" xmlns:wpi="http://schemas.microsoft.com/office/word/2010/wordprocessingInk" xmlns:wne="http://schemas.microsoft.com/office/word/2006/wordml" xmlns:wps="http://schemas.microsoft.com/office/word/2010/wordprocessingShape" mc:Ignorable="w14 w15 w16se w16cid w16 w16cex w16sdtdh wp14">
+<w:numbering xmlns:wpc="http://schemas.microsoft.com/office/word/2010/wordprocessingCanvas" xmlns:cx="http://schemas.microsoft.com/office/drawing/2014/chartex" xmlns:cx1="http://schemas.microsoft.com/office/drawing/2015/9/8/chartex" xmlns:cx2="http://schemas.microsoft.com/office/drawing/2015/10/21/chartex" xmlns:cx3="http://schemas.microsoft.com/office/drawing/2016/5/9/chartex" xmlns:cx4="http://schemas.microsoft.com/office/drawing/2016/5/10/chartex" xmlns:cx5="http://schemas.microsoft.com/office/drawing/2016/5/11/chartex" xmlns:cx6="http://schemas.microsoft.com/office/drawing/2016/5/12/chartex" xmlns:cx7="http://schemas.microsoft.com/office/drawing/2016/5/13/chartex" xmlns:cx8="http://schemas.microsoft.com/office/drawing/2016/5/14/chartex" xmlns:mc="http://schemas.openxmlformats.org/markup-compatibility/2006" xmlns:aink="http://schemas.microsoft.com/office/drawing/2016/ink" xmlns:am3d="http://schemas.microsoft.com/office/drawing/2017/model3d" xmlns:o="urn:schemas-microsoft-com:office:office" xmlns:r="http://schemas.openxmlformats.org/officeDocument/2006/relationships" xmlns:m="http://schemas.openxmlformats.org/officeDocument/2006/math" xmlns:v="urn:schemas-microsoft-com:vml" xmlns:wp14="http://schemas.microsoft.com/office/word/2010/wordprocessingDrawing" xmlns:wp="http://schemas.openxmlformats.org/drawingml/2006/wordprocessingDrawing" xmlns:w10="urn:schemas-microsoft-com:office:word" xmlns:w="http://schemas.openxmlformats.org/wordprocessingml/2006/main" xmlns:w14="http://schemas.microsoft.com/office/word/2010/wordml" xmlns:w15="http://schemas.microsoft.com/office/word/2012/wordml" xmlns:w16cid="http://schemas.microsoft.com/office/word/2016/wordml/cid" xmlns:w16se="http://schemas.microsoft.com/office/word/2015/wordml/symex" xmlns:wpg="http://schemas.microsoft.com/office/word/2010/wordprocessingGroup" xmlns:wpi="http://schemas.microsoft.com/office/word/2010/wordprocessingInk" xmlns:wne="http://schemas.microsoft.com/office/word/2006/wordml" xmlns:wps="http://schemas.microsoft.com/office/word/2010/wordprocessingShape" mc:Ignorable="w14 w15 w16se w16cid wp14">
   <w:abstractNum w:abstractNumId="0" w15:restartNumberingAfterBreak="0">
     <w:nsid w:val="6FB54613"/>
     <w:multiLevelType w:val="multilevel"/>
@@ -4061,7 +4148,7 @@
 </file>
 
 <file path=word/styles.xml><?xml version="1.0" encoding="utf-8"?>
-<w:styles xmlns:mc="http://schemas.openxmlformats.org/markup-compatibility/2006" xmlns:r="http://schemas.openxmlformats.org/officeDocument/2006/relationships" xmlns:w="http://schemas.openxmlformats.org/wordprocessingml/2006/main" xmlns:w14="http://schemas.microsoft.com/office/word/2010/wordml" xmlns:w15="http://schemas.microsoft.com/office/word/2012/wordml" xmlns:w16cex="http://schemas.microsoft.com/office/word/2018/wordml/cex" xmlns:w16cid="http://schemas.microsoft.com/office/word/2016/wordml/cid" xmlns:w16="http://schemas.microsoft.com/office/word/2018/wordml" xmlns:w16sdtdh="http://schemas.microsoft.com/office/word/2020/wordml/sdtdatahash" xmlns:w16se="http://schemas.microsoft.com/office/word/2015/wordml/symex" mc:Ignorable="w14 w15 w16se w16cid w16 w16cex w16sdtdh">
+<w:styles xmlns:mc="http://schemas.openxmlformats.org/markup-compatibility/2006" xmlns:r="http://schemas.openxmlformats.org/officeDocument/2006/relationships" xmlns:w="http://schemas.openxmlformats.org/wordprocessingml/2006/main" xmlns:w14="http://schemas.microsoft.com/office/word/2010/wordml" xmlns:w15="http://schemas.microsoft.com/office/word/2012/wordml" xmlns:w16cid="http://schemas.microsoft.com/office/word/2016/wordml/cid" xmlns:w16se="http://schemas.microsoft.com/office/word/2015/wordml/symex" mc:Ignorable="w14 w15 w16se w16cid">
   <w:docDefaults>
     <w:rPrDefault>
       <w:rPr>
@@ -5122,7 +5209,7 @@
 </file>
 
 <file path=customXml/itemProps1.xml><?xml version="1.0" encoding="utf-8"?>
-<ds:datastoreItem xmlns:ds="http://schemas.openxmlformats.org/officeDocument/2006/customXml" ds:itemID="{23D059AD-48F6-44E6-89F8-84CB4B46649B}">
+<ds:datastoreItem xmlns:ds="http://schemas.openxmlformats.org/officeDocument/2006/customXml" ds:itemID="{5A613239-D182-4CED-9A32-372A0C7BECEF}">
   <ds:schemaRefs>
     <ds:schemaRef ds:uri="http://schemas.openxmlformats.org/officeDocument/2006/bibliography"/>
   </ds:schemaRefs>

</xml_diff>